<commit_message>
updated new tpmr changes and skillset changes
</commit_message>
<xml_diff>
--- a/Resume_Abishek_Sethuraman.docx
+++ b/Resume_Abishek_Sethuraman.docx
@@ -113,8 +113,6 @@
         </w:rPr>
         <w:t>3800 SW 34th Street, Gainesville 32608</w:t>
       </w:r>
-      <w:bookmarkStart w:id="0" w:name="_GoBack"/>
-      <w:bookmarkEnd w:id="0"/>
     </w:p>
     <w:p>
       <w:pPr>
@@ -186,7 +184,7 @@
           </mc:Choice>
           <mc:Fallback>
             <w:pict>
-              <v:line w14:anchorId="128DE931" id="Straight Connector 1" o:spid="_x0000_s1026" style="position:absolute;z-index:251654144;visibility:visible;mso-wrap-style:square;mso-wrap-distance-left:9pt;mso-wrap-distance-top:0;mso-wrap-distance-right:9pt;mso-wrap-distance-bottom:0;mso-position-horizontal:absolute;mso-position-horizontal-relative:text;mso-position-vertical:absolute;mso-position-vertical-relative:text" from="-25pt,7.05pt" to="503pt,7.15pt" o:gfxdata="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" strokecolor="black [3200]" strokeweight=".5pt">
+              <v:line w14:anchorId="7CD9E9D3" id="Straight Connector 1" o:spid="_x0000_s1026" style="position:absolute;z-index:251654144;visibility:visible;mso-wrap-style:square;mso-wrap-distance-left:9pt;mso-wrap-distance-top:0;mso-wrap-distance-right:9pt;mso-wrap-distance-bottom:0;mso-position-horizontal:absolute;mso-position-horizontal-relative:text;mso-position-vertical:absolute;mso-position-vertical-relative:text" from="-25pt,7.05pt" to="503pt,7.15pt" o:gfxdata="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" strokecolor="black [3200]" strokeweight=".5pt">
                 <v:stroke joinstyle="miter"/>
               </v:line>
             </w:pict>
@@ -618,7 +616,7 @@
           </mc:Choice>
           <mc:Fallback>
             <w:pict>
-              <v:line w14:anchorId="3DE4D4BC" id="Straight Connector 6" o:spid="_x0000_s1026" style="position:absolute;z-index:251656192;visibility:visible;mso-wrap-style:square;mso-wrap-distance-left:9pt;mso-wrap-distance-top:0;mso-wrap-distance-right:9pt;mso-wrap-distance-bottom:0;mso-position-horizontal:absolute;mso-position-horizontal-relative:margin;mso-position-vertical:absolute;mso-position-vertical-relative:text" from="-24.95pt,26.9pt" to="7in,27.05pt" o:gfxdata="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" strokecolor="black [3200]" strokeweight=".5pt">
+              <v:line w14:anchorId="35AC855E" id="Straight Connector 6" o:spid="_x0000_s1026" style="position:absolute;z-index:251656192;visibility:visible;mso-wrap-style:square;mso-wrap-distance-left:9pt;mso-wrap-distance-top:0;mso-wrap-distance-right:9pt;mso-wrap-distance-bottom:0;mso-position-horizontal:absolute;mso-position-horizontal-relative:margin;mso-position-vertical:absolute;mso-position-vertical-relative:text" from="-24.95pt,26.9pt" to="7in,27.05pt" o:gfxdata="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" strokecolor="black [3200]" strokeweight=".5pt">
                 <v:stroke joinstyle="miter"/>
                 <w10:wrap anchorx="margin"/>
               </v:line>
@@ -1006,6 +1004,14 @@
         </w:rPr>
         <w:t>, Python</w:t>
       </w:r>
+      <w:r>
+        <w:rPr>
+          <w:rFonts w:asciiTheme="minorHAnsi" w:eastAsia="Times New Roman" w:hAnsiTheme="minorHAnsi" w:cstheme="minorHAnsi"/>
+          <w:sz w:val="20"/>
+          <w:szCs w:val="20"/>
+        </w:rPr>
+        <w:t>, TypeScript</w:t>
+      </w:r>
     </w:p>
     <w:p>
       <w:pPr>
@@ -1044,7 +1050,25 @@
           <w:sz w:val="20"/>
           <w:szCs w:val="20"/>
         </w:rPr>
-        <w:t>Node.js, JQuery, React, Express.js</w:t>
+        <w:t>Node.js, JQuery, React</w:t>
+      </w:r>
+      <w:r>
+        <w:rPr>
+          <w:rFonts w:asciiTheme="minorHAnsi" w:eastAsia="Times New Roman" w:hAnsiTheme="minorHAnsi" w:cstheme="minorHAnsi"/>
+          <w:bCs/>
+          <w:sz w:val="20"/>
+          <w:szCs w:val="20"/>
+        </w:rPr>
+        <w:t>.js</w:t>
+      </w:r>
+      <w:r>
+        <w:rPr>
+          <w:rFonts w:asciiTheme="minorHAnsi" w:eastAsia="Times New Roman" w:hAnsiTheme="minorHAnsi" w:cstheme="minorHAnsi"/>
+          <w:bCs/>
+          <w:sz w:val="20"/>
+          <w:szCs w:val="20"/>
+        </w:rPr>
+        <w:t>, Express.js</w:t>
       </w:r>
       <w:r>
         <w:rPr>
@@ -1144,6 +1168,48 @@
         </w:rPr>
         <w:t xml:space="preserve">: MySQL </w:t>
       </w:r>
+    </w:p>
+    <w:p>
+      <w:pPr>
+        <w:pStyle w:val="Standard"/>
+        <w:spacing w:after="8"/>
+        <w:ind w:leftChars="-200" w:left="2" w:right="-1267" w:hangingChars="220" w:hanging="442"/>
+        <w:rPr>
+          <w:rFonts w:asciiTheme="minorHAnsi" w:eastAsia="Times New Roman" w:hAnsiTheme="minorHAnsi" w:cstheme="minorHAnsi"/>
+          <w:bCs/>
+          <w:sz w:val="20"/>
+          <w:szCs w:val="20"/>
+        </w:rPr>
+      </w:pPr>
+      <w:r>
+        <w:rPr>
+          <w:rFonts w:asciiTheme="minorHAnsi" w:eastAsia="Times New Roman" w:hAnsiTheme="minorHAnsi" w:cstheme="minorHAnsi"/>
+          <w:b/>
+          <w:sz w:val="20"/>
+          <w:szCs w:val="20"/>
+        </w:rPr>
+        <w:t>Cloud</w:t>
+      </w:r>
+      <w:r>
+        <w:rPr>
+          <w:rFonts w:asciiTheme="minorHAnsi" w:eastAsia="Times New Roman" w:hAnsiTheme="minorHAnsi" w:cstheme="minorHAnsi"/>
+          <w:bCs/>
+          <w:sz w:val="20"/>
+          <w:szCs w:val="20"/>
+        </w:rPr>
+        <w:t>:</w:t>
+      </w:r>
+      <w:r>
+        <w:rPr>
+          <w:rFonts w:asciiTheme="minorHAnsi" w:eastAsia="Times New Roman" w:hAnsiTheme="minorHAnsi" w:cstheme="minorHAnsi"/>
+          <w:bCs/>
+          <w:sz w:val="20"/>
+          <w:szCs w:val="20"/>
+        </w:rPr>
+        <w:t xml:space="preserve"> AWS EC2, S3, Elasticsearch Service</w:t>
+      </w:r>
+      <w:bookmarkStart w:id="0" w:name="_GoBack"/>
+      <w:bookmarkEnd w:id="0"/>
     </w:p>
     <w:p>
       <w:pPr>
@@ -1235,7 +1301,7 @@
           </mc:Choice>
           <mc:Fallback>
             <w:pict>
-              <v:line w14:anchorId="2160E269" id="Straight Connector 4" o:spid="_x0000_s1026" style="position:absolute;flip:y;z-index:251658240;visibility:visible;mso-wrap-style:square;mso-wrap-distance-left:9pt;mso-wrap-distance-top:0;mso-wrap-distance-right:9pt;mso-wrap-distance-bottom:0;mso-position-horizontal:absolute;mso-position-horizontal-relative:margin;mso-position-vertical:absolute;mso-position-vertical-relative:text" from="-26.5pt,15.05pt" to="501.5pt,15.3pt" o:gfxdata="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" strokecolor="black [3200]" strokeweight=".5pt">
+              <v:line w14:anchorId="53B9CD65" id="Straight Connector 4" o:spid="_x0000_s1026" style="position:absolute;flip:y;z-index:251658240;visibility:visible;mso-wrap-style:square;mso-wrap-distance-left:9pt;mso-wrap-distance-top:0;mso-wrap-distance-right:9pt;mso-wrap-distance-bottom:0;mso-position-horizontal:absolute;mso-position-horizontal-relative:margin;mso-position-vertical:absolute;mso-position-vertical-relative:text" from="-26.5pt,15.05pt" to="501.5pt,15.3pt" o:gfxdata="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" strokecolor="black [3200]" strokeweight=".5pt">
                 <v:stroke joinstyle="miter"/>
                 <w10:wrap anchorx="margin"/>
               </v:line>
@@ -1259,7 +1325,7 @@
           <w:sz w:val="20"/>
           <w:szCs w:val="20"/>
         </w:rPr>
-        <w:tab/>
+        <w:t>, Git.</w:t>
       </w:r>
       <w:r>
         <w:rPr>
@@ -1728,62 +1794,15 @@
     <w:p>
       <w:pPr>
         <w:pStyle w:val="Standard"/>
-        <w:ind w:left="-1080" w:right="-1267" w:firstLine="720"/>
-        <w:rPr>
-          <w:rFonts w:asciiTheme="minorHAnsi" w:eastAsia="Times New Roman" w:hAnsiTheme="minorHAnsi" w:cstheme="minorHAnsi"/>
-          <w:sz w:val="20"/>
-          <w:szCs w:val="20"/>
-        </w:rPr>
-      </w:pPr>
-      <w:r>
-        <w:rPr>
-          <w:rFonts w:asciiTheme="minorHAnsi" w:eastAsia="Times New Roman" w:hAnsiTheme="minorHAnsi" w:cstheme="minorHAnsi"/>
-          <w:sz w:val="20"/>
-          <w:szCs w:val="20"/>
-        </w:rPr>
-        <w:t xml:space="preserve">Developing </w:t>
-      </w:r>
-      <w:r>
-        <w:rPr>
-          <w:rFonts w:asciiTheme="minorHAnsi" w:eastAsia="Times New Roman" w:hAnsiTheme="minorHAnsi" w:cstheme="minorHAnsi"/>
-          <w:sz w:val="20"/>
-          <w:szCs w:val="20"/>
-        </w:rPr>
-        <w:t>technolog</w:t>
-      </w:r>
-      <w:r>
-        <w:rPr>
-          <w:rFonts w:asciiTheme="minorHAnsi" w:eastAsia="Times New Roman" w:hAnsiTheme="minorHAnsi" w:cstheme="minorHAnsi"/>
-          <w:sz w:val="20"/>
-          <w:szCs w:val="20"/>
-        </w:rPr>
-        <w:t>ical</w:t>
-      </w:r>
-      <w:r>
-        <w:rPr>
-          <w:rFonts w:asciiTheme="minorHAnsi" w:eastAsia="Times New Roman" w:hAnsiTheme="minorHAnsi" w:cstheme="minorHAnsi"/>
-          <w:sz w:val="20"/>
-          <w:szCs w:val="20"/>
-        </w:rPr>
-        <w:t xml:space="preserve"> platforms </w:t>
-      </w:r>
-      <w:r>
-        <w:rPr>
-          <w:rFonts w:asciiTheme="minorHAnsi" w:eastAsia="Times New Roman" w:hAnsiTheme="minorHAnsi" w:cstheme="minorHAnsi"/>
-          <w:sz w:val="20"/>
-          <w:szCs w:val="20"/>
-        </w:rPr>
-        <w:t xml:space="preserve">for independent Registered Investment Advisors. </w:t>
-      </w:r>
-    </w:p>
-    <w:p>
-      <w:pPr>
-        <w:pStyle w:val="Standard"/>
+        <w:numPr>
+          <w:ilvl w:val="0"/>
+          <w:numId w:val="1"/>
+        </w:numPr>
         <w:spacing w:after="8"/>
-        <w:ind w:left="-1080" w:right="-1267" w:firstLine="540"/>
-        <w:rPr>
-          <w:rFonts w:asciiTheme="minorHAnsi" w:eastAsia="Times New Roman" w:hAnsiTheme="minorHAnsi" w:cstheme="minorHAnsi"/>
-          <w:b/>
+        <w:ind w:right="-1267" w:hanging="500"/>
+        <w:rPr>
+          <w:rFonts w:asciiTheme="minorHAnsi" w:eastAsia="Times New Roman" w:hAnsiTheme="minorHAnsi" w:cstheme="minorHAnsi"/>
+          <w:bCs/>
           <w:sz w:val="20"/>
           <w:szCs w:val="20"/>
         </w:rPr>
@@ -1792,115 +1811,20 @@
       <w:r>
         <w:rPr>
           <w:rFonts w:asciiTheme="minorHAnsi" w:eastAsia="Times New Roman" w:hAnsiTheme="minorHAnsi" w:cstheme="minorHAnsi"/>
-          <w:b/>
-          <w:sz w:val="20"/>
-          <w:szCs w:val="20"/>
-        </w:rPr>
-        <w:t>KARMIC PIXEL- Associate Software Programmer</w:t>
-      </w:r>
-      <w:r>
-        <w:rPr>
-          <w:rFonts w:asciiTheme="minorHAnsi" w:eastAsia="Times New Roman" w:hAnsiTheme="minorHAnsi" w:cstheme="minorHAnsi"/>
-          <w:sz w:val="20"/>
-          <w:szCs w:val="20"/>
-        </w:rPr>
-        <w:tab/>
-      </w:r>
-      <w:r>
-        <w:rPr>
-          <w:rFonts w:asciiTheme="minorHAnsi" w:eastAsia="Times New Roman" w:hAnsiTheme="minorHAnsi" w:cstheme="minorHAnsi"/>
-          <w:sz w:val="20"/>
-          <w:szCs w:val="20"/>
-        </w:rPr>
-        <w:tab/>
-      </w:r>
-      <w:r>
-        <w:rPr>
-          <w:rFonts w:asciiTheme="minorHAnsi" w:eastAsia="Times New Roman" w:hAnsiTheme="minorHAnsi" w:cstheme="minorHAnsi"/>
-          <w:sz w:val="20"/>
-          <w:szCs w:val="20"/>
-        </w:rPr>
-        <w:tab/>
-      </w:r>
-      <w:r>
-        <w:rPr>
-          <w:rFonts w:asciiTheme="minorHAnsi" w:eastAsia="Times New Roman" w:hAnsiTheme="minorHAnsi" w:cstheme="minorHAnsi"/>
-          <w:sz w:val="20"/>
-          <w:szCs w:val="20"/>
-        </w:rPr>
-        <w:tab/>
-      </w:r>
-      <w:r>
-        <w:rPr>
-          <w:rFonts w:asciiTheme="minorHAnsi" w:eastAsia="Times New Roman" w:hAnsiTheme="minorHAnsi" w:cstheme="minorHAnsi"/>
-          <w:sz w:val="20"/>
-          <w:szCs w:val="20"/>
-        </w:rPr>
-        <w:tab/>
-      </w:r>
-      <w:r>
-        <w:rPr>
-          <w:rFonts w:asciiTheme="minorHAnsi" w:eastAsia="Times New Roman" w:hAnsiTheme="minorHAnsi" w:cstheme="minorHAnsi"/>
-          <w:sz w:val="20"/>
-          <w:szCs w:val="20"/>
-        </w:rPr>
-        <w:tab/>
-        <w:t xml:space="preserve">            </w:t>
-      </w:r>
-      <w:proofErr w:type="gramStart"/>
-      <w:r>
-        <w:rPr>
-          <w:rFonts w:asciiTheme="minorHAnsi" w:eastAsia="Times New Roman" w:hAnsiTheme="minorHAnsi" w:cstheme="minorHAnsi"/>
-          <w:sz w:val="20"/>
-          <w:szCs w:val="20"/>
-        </w:rPr>
-        <w:t xml:space="preserve">   </w:t>
-      </w:r>
-      <w:r>
-        <w:rPr>
-          <w:rFonts w:asciiTheme="minorHAnsi" w:eastAsia="Times New Roman" w:hAnsiTheme="minorHAnsi" w:cstheme="minorHAnsi"/>
-          <w:b/>
-          <w:sz w:val="20"/>
-          <w:szCs w:val="20"/>
-        </w:rPr>
-        <w:t>[</w:t>
-      </w:r>
-      <w:proofErr w:type="gramEnd"/>
-      <w:r>
-        <w:rPr>
-          <w:rFonts w:asciiTheme="minorHAnsi" w:eastAsia="Times New Roman" w:hAnsiTheme="minorHAnsi" w:cstheme="minorHAnsi"/>
-          <w:b/>
-          <w:sz w:val="20"/>
-          <w:szCs w:val="20"/>
-        </w:rPr>
-        <w:t>February 2015 – July 2016]</w:t>
-      </w:r>
-    </w:p>
-    <w:p>
-      <w:pPr>
-        <w:pStyle w:val="Standard"/>
-        <w:spacing w:after="8"/>
-        <w:ind w:left="-1080" w:right="-1267" w:firstLine="720"/>
-        <w:rPr>
-          <w:rFonts w:asciiTheme="minorHAnsi" w:eastAsia="Times New Roman" w:hAnsiTheme="minorHAnsi" w:cstheme="minorHAnsi"/>
-          <w:bCs/>
-          <w:i/>
-          <w:iCs/>
-          <w:sz w:val="20"/>
-          <w:szCs w:val="20"/>
-        </w:rPr>
-      </w:pPr>
-      <w:r>
-        <w:rPr>
-          <w:rFonts w:asciiTheme="minorHAnsi" w:eastAsia="Times New Roman" w:hAnsiTheme="minorHAnsi" w:cstheme="minorHAnsi"/>
-          <w:bCs/>
-          <w:i/>
-          <w:iCs/>
-          <w:sz w:val="20"/>
-          <w:szCs w:val="20"/>
-          <w:u w:val="single"/>
-        </w:rPr>
-        <w:t>Game Networking Solution: (C#)</w:t>
+          <w:bCs/>
+          <w:sz w:val="20"/>
+          <w:szCs w:val="20"/>
+        </w:rPr>
+        <w:t>Implemented full text search using Elasticsearch and AWS Elasticsearch service</w:t>
+      </w:r>
+      <w:r>
+        <w:rPr>
+          <w:rFonts w:asciiTheme="minorHAnsi" w:eastAsia="Times New Roman" w:hAnsiTheme="minorHAnsi" w:cstheme="minorHAnsi"/>
+          <w:bCs/>
+          <w:sz w:val="20"/>
+          <w:szCs w:val="20"/>
+        </w:rPr>
+        <w:t>.</w:t>
       </w:r>
     </w:p>
     <w:p>
@@ -1913,55 +1837,20 @@
         <w:spacing w:after="8"/>
         <w:ind w:right="-1267" w:hanging="500"/>
         <w:rPr>
-          <w:rFonts w:eastAsia="Times New Roman" w:cstheme="minorHAnsi"/>
-          <w:sz w:val="20"/>
-          <w:szCs w:val="20"/>
-        </w:rPr>
-      </w:pPr>
-      <w:r>
-        <w:rPr>
-          <w:rFonts w:asciiTheme="minorHAnsi" w:eastAsia="Times New Roman" w:hAnsiTheme="minorHAnsi" w:cstheme="minorHAnsi"/>
-          <w:bCs/>
-          <w:sz w:val="20"/>
-          <w:szCs w:val="20"/>
-        </w:rPr>
-        <w:t>Developed a</w:t>
-      </w:r>
-      <w:r>
-        <w:rPr>
-          <w:rFonts w:eastAsia="Times New Roman" w:cstheme="minorHAnsi"/>
-          <w:sz w:val="20"/>
-          <w:szCs w:val="20"/>
-        </w:rPr>
-        <w:t xml:space="preserve"> Realtime Multiplayer Networking solution over UDP for Android OS to support games developed in Unity3D. </w:t>
-      </w:r>
-    </w:p>
-    <w:p>
-      <w:pPr>
-        <w:pStyle w:val="Standard"/>
-        <w:spacing w:after="8"/>
-        <w:ind w:left="-1080" w:right="-1267" w:firstLine="720"/>
-        <w:rPr>
-          <w:rFonts w:asciiTheme="minorHAnsi" w:eastAsia="Times New Roman" w:hAnsiTheme="minorHAnsi" w:cstheme="minorHAnsi"/>
-          <w:bCs/>
-          <w:i/>
-          <w:iCs/>
-          <w:sz w:val="20"/>
-          <w:szCs w:val="20"/>
-          <w:u w:val="single"/>
-        </w:rPr>
-      </w:pPr>
-      <w:r>
-        <w:rPr>
-          <w:rFonts w:asciiTheme="minorHAnsi" w:eastAsia="Times New Roman" w:hAnsiTheme="minorHAnsi" w:cstheme="minorHAnsi"/>
-          <w:bCs/>
-          <w:i/>
-          <w:iCs/>
-          <w:sz w:val="20"/>
-          <w:szCs w:val="20"/>
-          <w:u w:val="single"/>
-        </w:rPr>
-        <w:t>Realtime Price &amp; Product Comparison Platform (PHP-Laravel, jQuery, MySQL):</w:t>
+          <w:rFonts w:asciiTheme="minorHAnsi" w:eastAsia="Times New Roman" w:hAnsiTheme="minorHAnsi" w:cstheme="minorHAnsi"/>
+          <w:bCs/>
+          <w:sz w:val="20"/>
+          <w:szCs w:val="20"/>
+        </w:rPr>
+      </w:pPr>
+      <w:r>
+        <w:rPr>
+          <w:rFonts w:asciiTheme="minorHAnsi" w:eastAsia="Times New Roman" w:hAnsiTheme="minorHAnsi" w:cstheme="minorHAnsi"/>
+          <w:bCs/>
+          <w:sz w:val="20"/>
+          <w:szCs w:val="20"/>
+        </w:rPr>
+        <w:t>Developing new features and fixing bugs for existing product using C# and WPF.</w:t>
       </w:r>
     </w:p>
     <w:p>
@@ -1987,236 +1876,25 @@
           <w:sz w:val="20"/>
           <w:szCs w:val="20"/>
         </w:rPr>
-        <w:t>Developed a Web Application aggregating product information from various e-commerce portals via APIs and Web Crawling.</w:t>
-      </w:r>
-    </w:p>
-    <w:p>
-      <w:pPr>
-        <w:pStyle w:val="Standard"/>
-        <w:numPr>
-          <w:ilvl w:val="0"/>
-          <w:numId w:val="1"/>
-        </w:numPr>
-        <w:ind w:right="-1267" w:hanging="500"/>
-        <w:rPr>
-          <w:rFonts w:asciiTheme="minorHAnsi" w:eastAsia="Times New Roman" w:hAnsiTheme="minorHAnsi" w:cstheme="minorHAnsi"/>
-          <w:bCs/>
-          <w:sz w:val="20"/>
-          <w:szCs w:val="20"/>
-        </w:rPr>
-      </w:pPr>
-      <w:r>
-        <w:rPr>
-          <w:rFonts w:asciiTheme="minorHAnsi" w:eastAsia="Times New Roman" w:hAnsiTheme="minorHAnsi" w:cstheme="minorHAnsi"/>
-          <w:bCs/>
-          <w:sz w:val="20"/>
-          <w:szCs w:val="20"/>
-        </w:rPr>
-        <w:t>It was accessible on a common portal, powered by a partial semantic search capability.</w:t>
-      </w:r>
-    </w:p>
-    <w:p>
-      <w:pPr>
-        <w:pStyle w:val="Standard"/>
-        <w:spacing w:after="0"/>
-        <w:ind w:left="-1080" w:right="-1267" w:firstLine="420"/>
-        <w:rPr>
-          <w:rFonts w:asciiTheme="minorHAnsi" w:eastAsia="Times New Roman" w:hAnsiTheme="minorHAnsi" w:cstheme="minorHAnsi"/>
-          <w:b/>
-          <w:sz w:val="20"/>
-          <w:szCs w:val="20"/>
-        </w:rPr>
-      </w:pPr>
-      <w:r>
-        <w:rPr>
-          <w:rFonts w:asciiTheme="minorHAnsi" w:eastAsia="Times New Roman" w:hAnsiTheme="minorHAnsi" w:cstheme="minorHAnsi"/>
-          <w:b/>
-          <w:sz w:val="20"/>
-          <w:szCs w:val="20"/>
-        </w:rPr>
-        <w:t xml:space="preserve">   THCNOW- Senior Web Application Developer </w:t>
-      </w:r>
-      <w:r>
-        <w:rPr>
-          <w:rFonts w:asciiTheme="minorHAnsi" w:eastAsia="Times New Roman" w:hAnsiTheme="minorHAnsi" w:cstheme="minorHAnsi"/>
-          <w:b/>
-          <w:sz w:val="20"/>
-          <w:szCs w:val="20"/>
-        </w:rPr>
-        <w:tab/>
-      </w:r>
-      <w:r>
-        <w:rPr>
-          <w:rFonts w:asciiTheme="minorHAnsi" w:eastAsia="Times New Roman" w:hAnsiTheme="minorHAnsi" w:cstheme="minorHAnsi"/>
-          <w:b/>
-          <w:sz w:val="20"/>
-          <w:szCs w:val="20"/>
-        </w:rPr>
-        <w:tab/>
-      </w:r>
-      <w:r>
-        <w:rPr>
-          <w:rFonts w:asciiTheme="minorHAnsi" w:eastAsia="Times New Roman" w:hAnsiTheme="minorHAnsi" w:cstheme="minorHAnsi"/>
-          <w:sz w:val="20"/>
-          <w:szCs w:val="20"/>
-        </w:rPr>
-        <w:t xml:space="preserve"> </w:t>
-      </w:r>
-      <w:r>
-        <w:rPr>
-          <w:rFonts w:asciiTheme="minorHAnsi" w:eastAsia="Times New Roman" w:hAnsiTheme="minorHAnsi" w:cstheme="minorHAnsi"/>
-          <w:sz w:val="20"/>
-          <w:szCs w:val="20"/>
-        </w:rPr>
-        <w:tab/>
-      </w:r>
-      <w:r>
-        <w:rPr>
-          <w:rFonts w:asciiTheme="minorHAnsi" w:eastAsia="Times New Roman" w:hAnsiTheme="minorHAnsi" w:cstheme="minorHAnsi"/>
-          <w:sz w:val="20"/>
-          <w:szCs w:val="20"/>
-        </w:rPr>
-        <w:tab/>
-      </w:r>
-      <w:r>
-        <w:rPr>
-          <w:rFonts w:asciiTheme="minorHAnsi" w:eastAsia="Times New Roman" w:hAnsiTheme="minorHAnsi" w:cstheme="minorHAnsi"/>
-          <w:sz w:val="20"/>
-          <w:szCs w:val="20"/>
-        </w:rPr>
-        <w:tab/>
-      </w:r>
-      <w:r>
-        <w:rPr>
-          <w:rFonts w:asciiTheme="minorHAnsi" w:eastAsia="Times New Roman" w:hAnsiTheme="minorHAnsi" w:cstheme="minorHAnsi"/>
-          <w:sz w:val="20"/>
-          <w:szCs w:val="20"/>
-        </w:rPr>
-        <w:tab/>
-        <w:t xml:space="preserve">  </w:t>
-      </w:r>
-      <w:proofErr w:type="gramStart"/>
-      <w:r>
-        <w:rPr>
-          <w:rFonts w:asciiTheme="minorHAnsi" w:eastAsia="Times New Roman" w:hAnsiTheme="minorHAnsi" w:cstheme="minorHAnsi"/>
-          <w:sz w:val="20"/>
-          <w:szCs w:val="20"/>
-        </w:rPr>
-        <w:t xml:space="preserve">   </w:t>
-      </w:r>
-      <w:r>
-        <w:rPr>
-          <w:rFonts w:asciiTheme="minorHAnsi" w:eastAsia="Times New Roman" w:hAnsiTheme="minorHAnsi" w:cstheme="minorHAnsi"/>
-          <w:b/>
-          <w:sz w:val="20"/>
-          <w:szCs w:val="20"/>
-        </w:rPr>
-        <w:t>[</w:t>
-      </w:r>
-      <w:proofErr w:type="gramEnd"/>
-      <w:r>
-        <w:rPr>
-          <w:rFonts w:asciiTheme="minorHAnsi" w:eastAsia="Times New Roman" w:hAnsiTheme="minorHAnsi" w:cstheme="minorHAnsi"/>
-          <w:b/>
-          <w:sz w:val="20"/>
-          <w:szCs w:val="20"/>
-        </w:rPr>
-        <w:t>December 2012 – January 2015]</w:t>
-      </w:r>
-    </w:p>
-    <w:p>
-      <w:pPr>
-        <w:pStyle w:val="Standard"/>
-        <w:spacing w:after="8"/>
-        <w:ind w:left="-1080" w:right="-1267" w:firstLine="720"/>
-        <w:rPr>
-          <w:rFonts w:asciiTheme="minorHAnsi" w:eastAsia="Times New Roman" w:hAnsiTheme="minorHAnsi" w:cstheme="minorHAnsi"/>
-          <w:bCs/>
-          <w:sz w:val="20"/>
-          <w:szCs w:val="20"/>
-          <w:u w:val="single"/>
-        </w:rPr>
-      </w:pPr>
-      <w:r>
-        <w:rPr>
-          <w:rFonts w:asciiTheme="minorHAnsi" w:eastAsia="Times New Roman" w:hAnsiTheme="minorHAnsi" w:cstheme="minorHAnsi"/>
-          <w:bCs/>
-          <w:sz w:val="20"/>
-          <w:szCs w:val="20"/>
-        </w:rPr>
-        <w:t xml:space="preserve">  </w:t>
-      </w:r>
-      <w:r>
-        <w:rPr>
-          <w:rFonts w:asciiTheme="minorHAnsi" w:eastAsia="Times New Roman" w:hAnsiTheme="minorHAnsi" w:cstheme="minorHAnsi"/>
-          <w:bCs/>
-          <w:i/>
-          <w:iCs/>
-          <w:sz w:val="20"/>
-          <w:szCs w:val="20"/>
-          <w:u w:val="single"/>
-        </w:rPr>
-        <w:t>E-commerce Website Development (</w:t>
-      </w:r>
-      <w:r>
-        <w:rPr>
-          <w:rFonts w:asciiTheme="minorHAnsi" w:eastAsia="Times New Roman" w:hAnsiTheme="minorHAnsi" w:cstheme="minorHAnsi"/>
-          <w:bCs/>
-          <w:i/>
-          <w:iCs/>
-          <w:sz w:val="20"/>
-          <w:szCs w:val="20"/>
-          <w:u w:val="single"/>
-        </w:rPr>
-        <w:t>PHP, JavaScript,</w:t>
-      </w:r>
-      <w:r>
-        <w:rPr>
-          <w:rFonts w:asciiTheme="minorHAnsi" w:eastAsia="Times New Roman" w:hAnsiTheme="minorHAnsi" w:cstheme="minorHAnsi"/>
-          <w:bCs/>
-          <w:i/>
-          <w:iCs/>
-          <w:sz w:val="20"/>
-          <w:szCs w:val="20"/>
-          <w:u w:val="single"/>
-        </w:rPr>
-        <w:t xml:space="preserve"> </w:t>
-      </w:r>
-      <w:r>
-        <w:rPr>
-          <w:rFonts w:asciiTheme="minorHAnsi" w:eastAsia="Times New Roman" w:hAnsiTheme="minorHAnsi" w:cstheme="minorHAnsi"/>
-          <w:bCs/>
-          <w:i/>
-          <w:iCs/>
-          <w:sz w:val="20"/>
-          <w:szCs w:val="20"/>
-          <w:u w:val="single"/>
-        </w:rPr>
-        <w:t>j</w:t>
-      </w:r>
-      <w:r>
-        <w:rPr>
-          <w:rFonts w:asciiTheme="minorHAnsi" w:eastAsia="Times New Roman" w:hAnsiTheme="minorHAnsi" w:cstheme="minorHAnsi"/>
-          <w:bCs/>
-          <w:i/>
-          <w:iCs/>
-          <w:sz w:val="20"/>
-          <w:szCs w:val="20"/>
-          <w:u w:val="single"/>
-        </w:rPr>
-        <w:t>Query, HTML</w:t>
-      </w:r>
-      <w:r>
-        <w:rPr>
-          <w:rFonts w:asciiTheme="minorHAnsi" w:eastAsia="Times New Roman" w:hAnsiTheme="minorHAnsi" w:cstheme="minorHAnsi"/>
-          <w:bCs/>
-          <w:i/>
-          <w:iCs/>
-          <w:sz w:val="20"/>
-          <w:szCs w:val="20"/>
-          <w:u w:val="single"/>
-        </w:rPr>
-        <w:t>):</w:t>
+        <w:t>D</w:t>
+      </w:r>
+      <w:r>
+        <w:rPr>
+          <w:rFonts w:asciiTheme="minorHAnsi" w:eastAsia="Times New Roman" w:hAnsiTheme="minorHAnsi" w:cstheme="minorHAnsi"/>
+          <w:bCs/>
+          <w:sz w:val="20"/>
+          <w:szCs w:val="20"/>
+        </w:rPr>
+        <w:t>ocumentation of existing products</w:t>
+      </w:r>
+      <w:r>
+        <w:rPr>
+          <w:rFonts w:asciiTheme="minorHAnsi" w:eastAsia="Times New Roman" w:hAnsiTheme="minorHAnsi" w:cstheme="minorHAnsi"/>
+          <w:bCs/>
+          <w:sz w:val="20"/>
+          <w:szCs w:val="20"/>
+        </w:rPr>
+        <w:t>.</w:t>
       </w:r>
     </w:p>
     <w:p>
@@ -2242,7 +1920,173 @@
           <w:sz w:val="20"/>
           <w:szCs w:val="20"/>
         </w:rPr>
-        <w:t>Full stack development for Web based applications using MVC Frameworks and Content Management Systems.</w:t>
+        <w:t>Early stages of d</w:t>
+      </w:r>
+      <w:r>
+        <w:rPr>
+          <w:rFonts w:asciiTheme="minorHAnsi" w:eastAsia="Times New Roman" w:hAnsiTheme="minorHAnsi" w:cstheme="minorHAnsi"/>
+          <w:bCs/>
+          <w:sz w:val="20"/>
+          <w:szCs w:val="20"/>
+        </w:rPr>
+        <w:t>evelop</w:t>
+      </w:r>
+      <w:r>
+        <w:rPr>
+          <w:rFonts w:asciiTheme="minorHAnsi" w:eastAsia="Times New Roman" w:hAnsiTheme="minorHAnsi" w:cstheme="minorHAnsi"/>
+          <w:bCs/>
+          <w:sz w:val="20"/>
+          <w:szCs w:val="20"/>
+        </w:rPr>
+        <w:t>ing a web-based application in Node.js and TypeScript</w:t>
+      </w:r>
+      <w:r>
+        <w:rPr>
+          <w:rFonts w:asciiTheme="minorHAnsi" w:eastAsia="Times New Roman" w:hAnsiTheme="minorHAnsi" w:cstheme="minorHAnsi"/>
+          <w:bCs/>
+          <w:sz w:val="20"/>
+          <w:szCs w:val="20"/>
+        </w:rPr>
+        <w:t>.</w:t>
+      </w:r>
+    </w:p>
+    <w:p>
+      <w:pPr>
+        <w:pStyle w:val="Standard"/>
+        <w:spacing w:after="8"/>
+        <w:ind w:left="-220" w:right="-1267"/>
+        <w:rPr>
+          <w:rFonts w:asciiTheme="minorHAnsi" w:eastAsia="Times New Roman" w:hAnsiTheme="minorHAnsi" w:cstheme="minorHAnsi"/>
+          <w:bCs/>
+          <w:sz w:val="20"/>
+          <w:szCs w:val="20"/>
+        </w:rPr>
+      </w:pPr>
+    </w:p>
+    <w:p>
+      <w:pPr>
+        <w:pStyle w:val="Standard"/>
+        <w:spacing w:after="8"/>
+        <w:ind w:left="-1080" w:right="-1267" w:firstLine="540"/>
+        <w:rPr>
+          <w:rFonts w:asciiTheme="minorHAnsi" w:eastAsia="Times New Roman" w:hAnsiTheme="minorHAnsi" w:cstheme="minorHAnsi"/>
+          <w:b/>
+          <w:sz w:val="20"/>
+          <w:szCs w:val="20"/>
+        </w:rPr>
+      </w:pPr>
+      <w:r>
+        <w:rPr>
+          <w:rFonts w:asciiTheme="minorHAnsi" w:eastAsia="Times New Roman" w:hAnsiTheme="minorHAnsi" w:cstheme="minorHAnsi"/>
+          <w:b/>
+          <w:sz w:val="20"/>
+          <w:szCs w:val="20"/>
+        </w:rPr>
+        <w:t>KARMIC PIXEL- Associate Software Programmer</w:t>
+      </w:r>
+      <w:r>
+        <w:rPr>
+          <w:rFonts w:asciiTheme="minorHAnsi" w:eastAsia="Times New Roman" w:hAnsiTheme="minorHAnsi" w:cstheme="minorHAnsi"/>
+          <w:sz w:val="20"/>
+          <w:szCs w:val="20"/>
+        </w:rPr>
+        <w:tab/>
+      </w:r>
+      <w:r>
+        <w:rPr>
+          <w:rFonts w:asciiTheme="minorHAnsi" w:eastAsia="Times New Roman" w:hAnsiTheme="minorHAnsi" w:cstheme="minorHAnsi"/>
+          <w:sz w:val="20"/>
+          <w:szCs w:val="20"/>
+        </w:rPr>
+        <w:tab/>
+      </w:r>
+      <w:r>
+        <w:rPr>
+          <w:rFonts w:asciiTheme="minorHAnsi" w:eastAsia="Times New Roman" w:hAnsiTheme="minorHAnsi" w:cstheme="minorHAnsi"/>
+          <w:sz w:val="20"/>
+          <w:szCs w:val="20"/>
+        </w:rPr>
+        <w:tab/>
+      </w:r>
+      <w:r>
+        <w:rPr>
+          <w:rFonts w:asciiTheme="minorHAnsi" w:eastAsia="Times New Roman" w:hAnsiTheme="minorHAnsi" w:cstheme="minorHAnsi"/>
+          <w:sz w:val="20"/>
+          <w:szCs w:val="20"/>
+        </w:rPr>
+        <w:tab/>
+      </w:r>
+      <w:r>
+        <w:rPr>
+          <w:rFonts w:asciiTheme="minorHAnsi" w:eastAsia="Times New Roman" w:hAnsiTheme="minorHAnsi" w:cstheme="minorHAnsi"/>
+          <w:sz w:val="20"/>
+          <w:szCs w:val="20"/>
+        </w:rPr>
+        <w:tab/>
+      </w:r>
+      <w:r>
+        <w:rPr>
+          <w:rFonts w:asciiTheme="minorHAnsi" w:eastAsia="Times New Roman" w:hAnsiTheme="minorHAnsi" w:cstheme="minorHAnsi"/>
+          <w:sz w:val="20"/>
+          <w:szCs w:val="20"/>
+        </w:rPr>
+        <w:tab/>
+        <w:t xml:space="preserve">            </w:t>
+      </w:r>
+      <w:proofErr w:type="gramStart"/>
+      <w:r>
+        <w:rPr>
+          <w:rFonts w:asciiTheme="minorHAnsi" w:eastAsia="Times New Roman" w:hAnsiTheme="minorHAnsi" w:cstheme="minorHAnsi"/>
+          <w:sz w:val="20"/>
+          <w:szCs w:val="20"/>
+        </w:rPr>
+        <w:t xml:space="preserve">   </w:t>
+      </w:r>
+      <w:r>
+        <w:rPr>
+          <w:rFonts w:asciiTheme="minorHAnsi" w:eastAsia="Times New Roman" w:hAnsiTheme="minorHAnsi" w:cstheme="minorHAnsi"/>
+          <w:b/>
+          <w:sz w:val="20"/>
+          <w:szCs w:val="20"/>
+        </w:rPr>
+        <w:t>[</w:t>
+      </w:r>
+      <w:proofErr w:type="gramEnd"/>
+      <w:r>
+        <w:rPr>
+          <w:rFonts w:asciiTheme="minorHAnsi" w:eastAsia="Times New Roman" w:hAnsiTheme="minorHAnsi" w:cstheme="minorHAnsi"/>
+          <w:b/>
+          <w:sz w:val="20"/>
+          <w:szCs w:val="20"/>
+        </w:rPr>
+        <w:t>February 2015 – July 2016]</w:t>
+      </w:r>
+    </w:p>
+    <w:p>
+      <w:pPr>
+        <w:pStyle w:val="Standard"/>
+        <w:spacing w:after="8"/>
+        <w:ind w:left="-1080" w:right="-1267" w:firstLine="720"/>
+        <w:rPr>
+          <w:rFonts w:asciiTheme="minorHAnsi" w:eastAsia="Times New Roman" w:hAnsiTheme="minorHAnsi" w:cstheme="minorHAnsi"/>
+          <w:bCs/>
+          <w:i/>
+          <w:iCs/>
+          <w:sz w:val="20"/>
+          <w:szCs w:val="20"/>
+        </w:rPr>
+      </w:pPr>
+      <w:r>
+        <w:rPr>
+          <w:rFonts w:asciiTheme="minorHAnsi" w:eastAsia="Times New Roman" w:hAnsiTheme="minorHAnsi" w:cstheme="minorHAnsi"/>
+          <w:bCs/>
+          <w:i/>
+          <w:iCs/>
+          <w:sz w:val="20"/>
+          <w:szCs w:val="20"/>
+          <w:u w:val="single"/>
+        </w:rPr>
+        <w:t>Game Networking Solution: (C#)</w:t>
       </w:r>
     </w:p>
     <w:p>
@@ -2255,45 +2099,34 @@
         <w:spacing w:after="8"/>
         <w:ind w:right="-1267" w:hanging="500"/>
         <w:rPr>
-          <w:rFonts w:asciiTheme="minorHAnsi" w:eastAsia="Times New Roman" w:hAnsiTheme="minorHAnsi" w:cstheme="minorHAnsi"/>
-          <w:bCs/>
-          <w:sz w:val="20"/>
-          <w:szCs w:val="20"/>
-        </w:rPr>
-      </w:pPr>
-      <w:r>
-        <w:rPr>
-          <w:rFonts w:asciiTheme="minorHAnsi" w:eastAsia="Times New Roman" w:hAnsiTheme="minorHAnsi" w:cstheme="minorHAnsi"/>
-          <w:bCs/>
-          <w:sz w:val="20"/>
-          <w:szCs w:val="20"/>
-        </w:rPr>
-        <w:t>Devised various features such as Stock Management, Vendor Management and Shopping Statistics for these websites.</w:t>
+          <w:rFonts w:eastAsia="Times New Roman" w:cstheme="minorHAnsi"/>
+          <w:sz w:val="20"/>
+          <w:szCs w:val="20"/>
+        </w:rPr>
+      </w:pPr>
+      <w:r>
+        <w:rPr>
+          <w:rFonts w:asciiTheme="minorHAnsi" w:eastAsia="Times New Roman" w:hAnsiTheme="minorHAnsi" w:cstheme="minorHAnsi"/>
+          <w:bCs/>
+          <w:sz w:val="20"/>
+          <w:szCs w:val="20"/>
+        </w:rPr>
+        <w:t>Developed a</w:t>
+      </w:r>
+      <w:r>
+        <w:rPr>
+          <w:rFonts w:eastAsia="Times New Roman" w:cstheme="minorHAnsi"/>
+          <w:sz w:val="20"/>
+          <w:szCs w:val="20"/>
+        </w:rPr>
+        <w:t xml:space="preserve"> Realtime Multiplayer Networking solution over UDP for Android OS to support games developed in Unity3D. </w:t>
       </w:r>
     </w:p>
     <w:p>
       <w:pPr>
         <w:pStyle w:val="Standard"/>
         <w:spacing w:after="8"/>
-        <w:ind w:left="-1134" w:right="-1130" w:firstLine="720"/>
-        <w:rPr>
-          <w:rFonts w:asciiTheme="minorHAnsi" w:eastAsia="Times New Roman" w:hAnsiTheme="minorHAnsi" w:cstheme="minorHAnsi"/>
-          <w:bCs/>
-          <w:sz w:val="20"/>
-          <w:szCs w:val="20"/>
-          <w:u w:val="single"/>
-        </w:rPr>
-      </w:pPr>
-      <w:r>
-        <w:rPr>
-          <w:rFonts w:asciiTheme="minorHAnsi" w:eastAsia="Times New Roman" w:hAnsiTheme="minorHAnsi" w:cstheme="minorHAnsi"/>
-          <w:bCs/>
-          <w:sz w:val="20"/>
-          <w:szCs w:val="20"/>
-        </w:rPr>
-        <w:t xml:space="preserve">  </w:t>
-      </w:r>
-      <w:r>
+        <w:ind w:left="-1080" w:right="-1267" w:firstLine="720"/>
         <w:rPr>
           <w:rFonts w:asciiTheme="minorHAnsi" w:eastAsia="Times New Roman" w:hAnsiTheme="minorHAnsi" w:cstheme="minorHAnsi"/>
           <w:bCs/>
@@ -2303,8 +2136,7 @@
           <w:szCs w:val="20"/>
           <w:u w:val="single"/>
         </w:rPr>
-        <w:t>Customer Relationship Management(CRM) (</w:t>
-      </w:r>
+      </w:pPr>
       <w:r>
         <w:rPr>
           <w:rFonts w:asciiTheme="minorHAnsi" w:eastAsia="Times New Roman" w:hAnsiTheme="minorHAnsi" w:cstheme="minorHAnsi"/>
@@ -2315,55 +2147,7 @@
           <w:szCs w:val="20"/>
           <w:u w:val="single"/>
         </w:rPr>
-        <w:t xml:space="preserve">PHP, </w:t>
-      </w:r>
-      <w:r>
-        <w:rPr>
-          <w:rFonts w:asciiTheme="minorHAnsi" w:eastAsia="Times New Roman" w:hAnsiTheme="minorHAnsi" w:cstheme="minorHAnsi"/>
-          <w:bCs/>
-          <w:i/>
-          <w:iCs/>
-          <w:sz w:val="20"/>
-          <w:szCs w:val="20"/>
-          <w:u w:val="single"/>
-        </w:rPr>
-        <w:t xml:space="preserve">JavaScript, </w:t>
-      </w:r>
-      <w:r>
-        <w:rPr>
-          <w:rFonts w:asciiTheme="minorHAnsi" w:eastAsia="Times New Roman" w:hAnsiTheme="minorHAnsi" w:cstheme="minorHAnsi"/>
-          <w:bCs/>
-          <w:i/>
-          <w:iCs/>
-          <w:sz w:val="20"/>
-          <w:szCs w:val="20"/>
-          <w:u w:val="single"/>
-        </w:rPr>
-        <w:t>j</w:t>
-      </w:r>
-      <w:r>
-        <w:rPr>
-          <w:rFonts w:asciiTheme="minorHAnsi" w:eastAsia="Times New Roman" w:hAnsiTheme="minorHAnsi" w:cstheme="minorHAnsi"/>
-          <w:bCs/>
-          <w:i/>
-          <w:iCs/>
-          <w:sz w:val="20"/>
-          <w:szCs w:val="20"/>
-          <w:u w:val="single"/>
-        </w:rPr>
-        <w:t xml:space="preserve">Query, </w:t>
-      </w:r>
-      <w:r>
-        <w:rPr>
-          <w:rFonts w:asciiTheme="minorHAnsi" w:eastAsia="Times New Roman" w:hAnsiTheme="minorHAnsi" w:cstheme="minorHAnsi"/>
-          <w:bCs/>
-          <w:i/>
-          <w:iCs/>
-          <w:sz w:val="20"/>
-          <w:szCs w:val="20"/>
-          <w:u w:val="single"/>
-        </w:rPr>
-        <w:t>HTML):</w:t>
+        <w:t>Realtime Price &amp; Product Comparison Platform (PHP-Laravel, jQuery, MySQL):</w:t>
       </w:r>
     </w:p>
     <w:p>
@@ -2389,111 +2173,236 @@
           <w:sz w:val="20"/>
           <w:szCs w:val="20"/>
         </w:rPr>
-        <w:t>Designed the database architecture and developed modules like Contact Management, Invoicing and Order Management, and</w:t>
+        <w:t>Developed a Web Application aggregating product information from various e-commerce portals via APIs and Web Crawling.</w:t>
+      </w:r>
+    </w:p>
+    <w:p>
+      <w:pPr>
+        <w:pStyle w:val="Standard"/>
+        <w:numPr>
+          <w:ilvl w:val="0"/>
+          <w:numId w:val="1"/>
+        </w:numPr>
+        <w:ind w:right="-1267" w:hanging="500"/>
+        <w:rPr>
+          <w:rFonts w:asciiTheme="minorHAnsi" w:eastAsia="Times New Roman" w:hAnsiTheme="minorHAnsi" w:cstheme="minorHAnsi"/>
+          <w:bCs/>
+          <w:sz w:val="20"/>
+          <w:szCs w:val="20"/>
+        </w:rPr>
+      </w:pPr>
+      <w:r>
+        <w:rPr>
+          <w:rFonts w:asciiTheme="minorHAnsi" w:eastAsia="Times New Roman" w:hAnsiTheme="minorHAnsi" w:cstheme="minorHAnsi"/>
+          <w:bCs/>
+          <w:sz w:val="20"/>
+          <w:szCs w:val="20"/>
+        </w:rPr>
+        <w:t>It was accessible on a common portal, powered by a partial semantic search capability.</w:t>
+      </w:r>
+    </w:p>
+    <w:p>
+      <w:pPr>
+        <w:pStyle w:val="Standard"/>
+        <w:spacing w:after="0"/>
+        <w:ind w:left="-1080" w:right="-1267" w:firstLine="420"/>
+        <w:rPr>
+          <w:rFonts w:asciiTheme="minorHAnsi" w:eastAsia="Times New Roman" w:hAnsiTheme="minorHAnsi" w:cstheme="minorHAnsi"/>
+          <w:b/>
+          <w:sz w:val="20"/>
+          <w:szCs w:val="20"/>
+        </w:rPr>
+      </w:pPr>
+      <w:r>
+        <w:rPr>
+          <w:rFonts w:asciiTheme="minorHAnsi" w:eastAsia="Times New Roman" w:hAnsiTheme="minorHAnsi" w:cstheme="minorHAnsi"/>
+          <w:b/>
+          <w:sz w:val="20"/>
+          <w:szCs w:val="20"/>
+        </w:rPr>
+        <w:t xml:space="preserve">   THCNOW- Senior Web Application Developer </w:t>
+      </w:r>
+      <w:r>
+        <w:rPr>
+          <w:rFonts w:asciiTheme="minorHAnsi" w:eastAsia="Times New Roman" w:hAnsiTheme="minorHAnsi" w:cstheme="minorHAnsi"/>
+          <w:b/>
+          <w:sz w:val="20"/>
+          <w:szCs w:val="20"/>
+        </w:rPr>
+        <w:tab/>
+      </w:r>
+      <w:r>
+        <w:rPr>
+          <w:rFonts w:asciiTheme="minorHAnsi" w:eastAsia="Times New Roman" w:hAnsiTheme="minorHAnsi" w:cstheme="minorHAnsi"/>
+          <w:b/>
+          <w:sz w:val="20"/>
+          <w:szCs w:val="20"/>
+        </w:rPr>
+        <w:tab/>
+      </w:r>
+      <w:r>
+        <w:rPr>
+          <w:rFonts w:asciiTheme="minorHAnsi" w:eastAsia="Times New Roman" w:hAnsiTheme="minorHAnsi" w:cstheme="minorHAnsi"/>
+          <w:sz w:val="20"/>
+          <w:szCs w:val="20"/>
+        </w:rPr>
+        <w:t xml:space="preserve"> </w:t>
+      </w:r>
+      <w:r>
+        <w:rPr>
+          <w:rFonts w:asciiTheme="minorHAnsi" w:eastAsia="Times New Roman" w:hAnsiTheme="minorHAnsi" w:cstheme="minorHAnsi"/>
+          <w:sz w:val="20"/>
+          <w:szCs w:val="20"/>
+        </w:rPr>
+        <w:tab/>
+      </w:r>
+      <w:r>
+        <w:rPr>
+          <w:rFonts w:asciiTheme="minorHAnsi" w:eastAsia="Times New Roman" w:hAnsiTheme="minorHAnsi" w:cstheme="minorHAnsi"/>
+          <w:sz w:val="20"/>
+          <w:szCs w:val="20"/>
+        </w:rPr>
+        <w:tab/>
+      </w:r>
+      <w:r>
+        <w:rPr>
+          <w:rFonts w:asciiTheme="minorHAnsi" w:eastAsia="Times New Roman" w:hAnsiTheme="minorHAnsi" w:cstheme="minorHAnsi"/>
+          <w:sz w:val="20"/>
+          <w:szCs w:val="20"/>
+        </w:rPr>
+        <w:tab/>
+      </w:r>
+      <w:r>
+        <w:rPr>
+          <w:rFonts w:asciiTheme="minorHAnsi" w:eastAsia="Times New Roman" w:hAnsiTheme="minorHAnsi" w:cstheme="minorHAnsi"/>
+          <w:sz w:val="20"/>
+          <w:szCs w:val="20"/>
+        </w:rPr>
+        <w:tab/>
+        <w:t xml:space="preserve">  </w:t>
+      </w:r>
+      <w:proofErr w:type="gramStart"/>
+      <w:r>
+        <w:rPr>
+          <w:rFonts w:asciiTheme="minorHAnsi" w:eastAsia="Times New Roman" w:hAnsiTheme="minorHAnsi" w:cstheme="minorHAnsi"/>
+          <w:sz w:val="20"/>
+          <w:szCs w:val="20"/>
+        </w:rPr>
+        <w:t xml:space="preserve">   </w:t>
+      </w:r>
+      <w:r>
+        <w:rPr>
+          <w:rFonts w:asciiTheme="minorHAnsi" w:eastAsia="Times New Roman" w:hAnsiTheme="minorHAnsi" w:cstheme="minorHAnsi"/>
+          <w:b/>
+          <w:sz w:val="20"/>
+          <w:szCs w:val="20"/>
+        </w:rPr>
+        <w:t>[</w:t>
+      </w:r>
+      <w:proofErr w:type="gramEnd"/>
+      <w:r>
+        <w:rPr>
+          <w:rFonts w:asciiTheme="minorHAnsi" w:eastAsia="Times New Roman" w:hAnsiTheme="minorHAnsi" w:cstheme="minorHAnsi"/>
+          <w:b/>
+          <w:sz w:val="20"/>
+          <w:szCs w:val="20"/>
+        </w:rPr>
+        <w:t>December 2012 – January 2015]</w:t>
       </w:r>
     </w:p>
     <w:p>
       <w:pPr>
         <w:pStyle w:val="Standard"/>
         <w:spacing w:after="8"/>
-        <w:ind w:left="-220" w:right="-1267"/>
-        <w:rPr>
-          <w:rFonts w:asciiTheme="minorHAnsi" w:eastAsia="Times New Roman" w:hAnsiTheme="minorHAnsi" w:cstheme="minorHAnsi"/>
-          <w:bCs/>
-          <w:sz w:val="20"/>
-          <w:szCs w:val="20"/>
-        </w:rPr>
-      </w:pPr>
-      <w:r>
-        <w:rPr>
-          <w:rFonts w:asciiTheme="minorHAnsi" w:eastAsia="Times New Roman" w:hAnsiTheme="minorHAnsi" w:cstheme="minorHAnsi"/>
-          <w:bCs/>
-          <w:sz w:val="20"/>
-          <w:szCs w:val="20"/>
-        </w:rPr>
-        <w:t xml:space="preserve">     Document Management for an automotive commerce agent.</w:t>
-      </w:r>
-    </w:p>
-    <w:p>
-      <w:pPr>
-        <w:pStyle w:val="Standard"/>
-        <w:spacing w:before="240" w:after="8"/>
-        <w:ind w:left="-1080" w:right="-1267" w:firstLine="420"/>
-      </w:pPr>
-      <w:r>
-        <w:rPr>
-          <w:rFonts w:asciiTheme="minorHAnsi" w:eastAsia="Times New Roman" w:hAnsiTheme="minorHAnsi" w:cstheme="minorHAnsi"/>
-          <w:b/>
-          <w:sz w:val="20"/>
-          <w:szCs w:val="20"/>
-        </w:rPr>
-        <w:t xml:space="preserve">    HAPPEMILES - Head Of Operations - Content &amp; Training </w:t>
-      </w:r>
-      <w:r>
-        <w:rPr>
-          <w:rFonts w:asciiTheme="minorHAnsi" w:eastAsia="Times New Roman" w:hAnsiTheme="minorHAnsi" w:cstheme="minorHAnsi"/>
-          <w:b/>
-          <w:sz w:val="20"/>
-          <w:szCs w:val="20"/>
-        </w:rPr>
-        <w:tab/>
-      </w:r>
-      <w:r>
-        <w:rPr>
-          <w:rFonts w:asciiTheme="minorHAnsi" w:eastAsia="Times New Roman" w:hAnsiTheme="minorHAnsi" w:cstheme="minorHAnsi"/>
-          <w:b/>
-          <w:sz w:val="20"/>
-          <w:szCs w:val="20"/>
-        </w:rPr>
-        <w:tab/>
-      </w:r>
-      <w:r>
-        <w:rPr>
-          <w:rFonts w:asciiTheme="minorHAnsi" w:eastAsia="Times New Roman" w:hAnsiTheme="minorHAnsi" w:cstheme="minorHAnsi"/>
-          <w:b/>
-          <w:sz w:val="20"/>
-          <w:szCs w:val="20"/>
-        </w:rPr>
-        <w:tab/>
-      </w:r>
-      <w:r>
-        <w:rPr>
-          <w:rFonts w:asciiTheme="minorHAnsi" w:eastAsia="Times New Roman" w:hAnsiTheme="minorHAnsi" w:cstheme="minorHAnsi"/>
-          <w:b/>
-          <w:sz w:val="20"/>
-          <w:szCs w:val="20"/>
-        </w:rPr>
-        <w:tab/>
-      </w:r>
-      <w:r>
-        <w:rPr>
-          <w:rFonts w:asciiTheme="minorHAnsi" w:eastAsia="Times New Roman" w:hAnsiTheme="minorHAnsi" w:cstheme="minorHAnsi"/>
-          <w:b/>
-          <w:sz w:val="20"/>
-          <w:szCs w:val="20"/>
-        </w:rPr>
-        <w:tab/>
-        <w:t xml:space="preserve">        </w:t>
-      </w:r>
-      <w:proofErr w:type="gramStart"/>
-      <w:r>
-        <w:rPr>
-          <w:rFonts w:asciiTheme="minorHAnsi" w:eastAsia="Times New Roman" w:hAnsiTheme="minorHAnsi" w:cstheme="minorHAnsi"/>
-          <w:b/>
-          <w:sz w:val="20"/>
-          <w:szCs w:val="20"/>
-        </w:rPr>
-        <w:t xml:space="preserve">   [</w:t>
-      </w:r>
-      <w:proofErr w:type="gramEnd"/>
-      <w:r>
-        <w:rPr>
-          <w:rFonts w:asciiTheme="minorHAnsi" w:eastAsia="Times New Roman" w:hAnsiTheme="minorHAnsi" w:cstheme="minorHAnsi"/>
-          <w:b/>
-          <w:sz w:val="20"/>
-          <w:szCs w:val="20"/>
-        </w:rPr>
-        <w:t>May 2011 - November 2012]</w:t>
+        <w:ind w:left="-1080" w:right="-1267" w:firstLine="720"/>
+        <w:rPr>
+          <w:rFonts w:asciiTheme="minorHAnsi" w:eastAsia="Times New Roman" w:hAnsiTheme="minorHAnsi" w:cstheme="minorHAnsi"/>
+          <w:bCs/>
+          <w:sz w:val="20"/>
+          <w:szCs w:val="20"/>
+          <w:u w:val="single"/>
+        </w:rPr>
+      </w:pPr>
+      <w:r>
+        <w:rPr>
+          <w:rFonts w:asciiTheme="minorHAnsi" w:eastAsia="Times New Roman" w:hAnsiTheme="minorHAnsi" w:cstheme="minorHAnsi"/>
+          <w:bCs/>
+          <w:sz w:val="20"/>
+          <w:szCs w:val="20"/>
+        </w:rPr>
+        <w:t xml:space="preserve">  </w:t>
+      </w:r>
+      <w:r>
+        <w:rPr>
+          <w:rFonts w:asciiTheme="minorHAnsi" w:eastAsia="Times New Roman" w:hAnsiTheme="minorHAnsi" w:cstheme="minorHAnsi"/>
+          <w:bCs/>
+          <w:i/>
+          <w:iCs/>
+          <w:sz w:val="20"/>
+          <w:szCs w:val="20"/>
+          <w:u w:val="single"/>
+        </w:rPr>
+        <w:t>E-commerce Website Development (</w:t>
+      </w:r>
+      <w:r>
+        <w:rPr>
+          <w:rFonts w:asciiTheme="minorHAnsi" w:eastAsia="Times New Roman" w:hAnsiTheme="minorHAnsi" w:cstheme="minorHAnsi"/>
+          <w:bCs/>
+          <w:i/>
+          <w:iCs/>
+          <w:sz w:val="20"/>
+          <w:szCs w:val="20"/>
+          <w:u w:val="single"/>
+        </w:rPr>
+        <w:t>PHP, JavaScript,</w:t>
+      </w:r>
+      <w:r>
+        <w:rPr>
+          <w:rFonts w:asciiTheme="minorHAnsi" w:eastAsia="Times New Roman" w:hAnsiTheme="minorHAnsi" w:cstheme="minorHAnsi"/>
+          <w:bCs/>
+          <w:i/>
+          <w:iCs/>
+          <w:sz w:val="20"/>
+          <w:szCs w:val="20"/>
+          <w:u w:val="single"/>
+        </w:rPr>
+        <w:t xml:space="preserve"> </w:t>
+      </w:r>
+      <w:r>
+        <w:rPr>
+          <w:rFonts w:asciiTheme="minorHAnsi" w:eastAsia="Times New Roman" w:hAnsiTheme="minorHAnsi" w:cstheme="minorHAnsi"/>
+          <w:bCs/>
+          <w:i/>
+          <w:iCs/>
+          <w:sz w:val="20"/>
+          <w:szCs w:val="20"/>
+          <w:u w:val="single"/>
+        </w:rPr>
+        <w:t>j</w:t>
+      </w:r>
+      <w:r>
+        <w:rPr>
+          <w:rFonts w:asciiTheme="minorHAnsi" w:eastAsia="Times New Roman" w:hAnsiTheme="minorHAnsi" w:cstheme="minorHAnsi"/>
+          <w:bCs/>
+          <w:i/>
+          <w:iCs/>
+          <w:sz w:val="20"/>
+          <w:szCs w:val="20"/>
+          <w:u w:val="single"/>
+        </w:rPr>
+        <w:t>Query, HTML</w:t>
+      </w:r>
+      <w:r>
+        <w:rPr>
+          <w:rFonts w:asciiTheme="minorHAnsi" w:eastAsia="Times New Roman" w:hAnsiTheme="minorHAnsi" w:cstheme="minorHAnsi"/>
+          <w:bCs/>
+          <w:i/>
+          <w:iCs/>
+          <w:sz w:val="20"/>
+          <w:szCs w:val="20"/>
+          <w:u w:val="single"/>
+        </w:rPr>
+        <w:t>):</w:t>
       </w:r>
     </w:p>
     <w:p>
@@ -2519,7 +2428,7 @@
           <w:sz w:val="20"/>
           <w:szCs w:val="20"/>
         </w:rPr>
-        <w:t>Recruited, trained, and managed teams of Content Developers, Trainers, Admin and Support Staff.</w:t>
+        <w:t>Full stack development for Web based applications using MVC Frameworks and Content Management Systems.</w:t>
       </w:r>
     </w:p>
     <w:p>
@@ -2545,7 +2454,102 @@
           <w:sz w:val="20"/>
           <w:szCs w:val="20"/>
         </w:rPr>
-        <w:t>Developed employee reporting and performance rating system using Web Technologies.</w:t>
+        <w:t>Devised various features such as Stock Management, Vendor Management and Shopping Statistics for these websites.</w:t>
+      </w:r>
+    </w:p>
+    <w:p>
+      <w:pPr>
+        <w:pStyle w:val="Standard"/>
+        <w:spacing w:after="8"/>
+        <w:ind w:left="-1134" w:right="-1130" w:firstLine="720"/>
+        <w:rPr>
+          <w:rFonts w:asciiTheme="minorHAnsi" w:eastAsia="Times New Roman" w:hAnsiTheme="minorHAnsi" w:cstheme="minorHAnsi"/>
+          <w:bCs/>
+          <w:sz w:val="20"/>
+          <w:szCs w:val="20"/>
+          <w:u w:val="single"/>
+        </w:rPr>
+      </w:pPr>
+      <w:r>
+        <w:rPr>
+          <w:rFonts w:asciiTheme="minorHAnsi" w:eastAsia="Times New Roman" w:hAnsiTheme="minorHAnsi" w:cstheme="minorHAnsi"/>
+          <w:bCs/>
+          <w:sz w:val="20"/>
+          <w:szCs w:val="20"/>
+        </w:rPr>
+        <w:t xml:space="preserve">  </w:t>
+      </w:r>
+      <w:r>
+        <w:rPr>
+          <w:rFonts w:asciiTheme="minorHAnsi" w:eastAsia="Times New Roman" w:hAnsiTheme="minorHAnsi" w:cstheme="minorHAnsi"/>
+          <w:bCs/>
+          <w:i/>
+          <w:iCs/>
+          <w:sz w:val="20"/>
+          <w:szCs w:val="20"/>
+          <w:u w:val="single"/>
+        </w:rPr>
+        <w:t>Customer Relationship Management(CRM) (</w:t>
+      </w:r>
+      <w:r>
+        <w:rPr>
+          <w:rFonts w:asciiTheme="minorHAnsi" w:eastAsia="Times New Roman" w:hAnsiTheme="minorHAnsi" w:cstheme="minorHAnsi"/>
+          <w:bCs/>
+          <w:i/>
+          <w:iCs/>
+          <w:sz w:val="20"/>
+          <w:szCs w:val="20"/>
+          <w:u w:val="single"/>
+        </w:rPr>
+        <w:t xml:space="preserve">PHP, </w:t>
+      </w:r>
+      <w:r>
+        <w:rPr>
+          <w:rFonts w:asciiTheme="minorHAnsi" w:eastAsia="Times New Roman" w:hAnsiTheme="minorHAnsi" w:cstheme="minorHAnsi"/>
+          <w:bCs/>
+          <w:i/>
+          <w:iCs/>
+          <w:sz w:val="20"/>
+          <w:szCs w:val="20"/>
+          <w:u w:val="single"/>
+        </w:rPr>
+        <w:t xml:space="preserve">JavaScript, </w:t>
+      </w:r>
+      <w:r>
+        <w:rPr>
+          <w:rFonts w:asciiTheme="minorHAnsi" w:eastAsia="Times New Roman" w:hAnsiTheme="minorHAnsi" w:cstheme="minorHAnsi"/>
+          <w:bCs/>
+          <w:i/>
+          <w:iCs/>
+          <w:sz w:val="20"/>
+          <w:szCs w:val="20"/>
+          <w:u w:val="single"/>
+        </w:rPr>
+        <w:t>j</w:t>
+      </w:r>
+      <w:r>
+        <w:rPr>
+          <w:rFonts w:asciiTheme="minorHAnsi" w:eastAsia="Times New Roman" w:hAnsiTheme="minorHAnsi" w:cstheme="minorHAnsi"/>
+          <w:bCs/>
+          <w:i/>
+          <w:iCs/>
+          <w:sz w:val="20"/>
+          <w:szCs w:val="20"/>
+          <w:u w:val="single"/>
+        </w:rPr>
+        <w:t xml:space="preserve">Query, </w:t>
+      </w:r>
+      <w:r>
+        <w:rPr>
+          <w:rFonts w:asciiTheme="minorHAnsi" w:eastAsia="Times New Roman" w:hAnsiTheme="minorHAnsi" w:cstheme="minorHAnsi"/>
+          <w:bCs/>
+          <w:i/>
+          <w:iCs/>
+          <w:sz w:val="20"/>
+          <w:szCs w:val="20"/>
+          <w:u w:val="single"/>
+        </w:rPr>
+        <w:t>HTML):</w:t>
       </w:r>
     </w:p>
     <w:p>
@@ -2571,7 +2575,7 @@
           <w:sz w:val="20"/>
           <w:szCs w:val="20"/>
         </w:rPr>
-        <w:t>Developed new courses and content, and conducted training sessions for college students in fundamentals of C, HTML,</w:t>
+        <w:t>Designed the database architecture and developed modules like Contact Management, Invoicing and Order Management, and</w:t>
       </w:r>
     </w:p>
     <w:p>
@@ -2593,19 +2597,92 @@
           <w:sz w:val="20"/>
           <w:szCs w:val="20"/>
         </w:rPr>
-        <w:t xml:space="preserve">     PHP and</w:t>
-      </w:r>
-      <w:bookmarkEnd w:id="1"/>
-      <w:r>
-        <w:rPr>
-          <w:rFonts w:asciiTheme="minorHAnsi" w:eastAsia="Times New Roman" w:hAnsiTheme="minorHAnsi" w:cstheme="minorHAnsi"/>
-          <w:bCs/>
-          <w:sz w:val="20"/>
-          <w:szCs w:val="20"/>
-        </w:rPr>
-        <w:t xml:space="preserve"> JavaScript.</w:t>
-      </w:r>
-    </w:p>
+        <w:t xml:space="preserve">     Document Management for an automotive commerce agent.</w:t>
+      </w:r>
+    </w:p>
+    <w:p>
+      <w:pPr>
+        <w:pStyle w:val="Standard"/>
+        <w:spacing w:before="240" w:after="8"/>
+        <w:ind w:left="-1080" w:right="-1267" w:firstLine="420"/>
+      </w:pPr>
+      <w:r>
+        <w:rPr>
+          <w:rFonts w:asciiTheme="minorHAnsi" w:eastAsia="Times New Roman" w:hAnsiTheme="minorHAnsi" w:cstheme="minorHAnsi"/>
+          <w:b/>
+          <w:sz w:val="20"/>
+          <w:szCs w:val="20"/>
+        </w:rPr>
+        <w:t xml:space="preserve">    HAPPEMILES - Head Of Operations - Content &amp; Training </w:t>
+      </w:r>
+      <w:r>
+        <w:rPr>
+          <w:rFonts w:asciiTheme="minorHAnsi" w:eastAsia="Times New Roman" w:hAnsiTheme="minorHAnsi" w:cstheme="minorHAnsi"/>
+          <w:b/>
+          <w:sz w:val="20"/>
+          <w:szCs w:val="20"/>
+        </w:rPr>
+        <w:tab/>
+      </w:r>
+      <w:r>
+        <w:rPr>
+          <w:rFonts w:asciiTheme="minorHAnsi" w:eastAsia="Times New Roman" w:hAnsiTheme="minorHAnsi" w:cstheme="minorHAnsi"/>
+          <w:b/>
+          <w:sz w:val="20"/>
+          <w:szCs w:val="20"/>
+        </w:rPr>
+        <w:tab/>
+      </w:r>
+      <w:r>
+        <w:rPr>
+          <w:rFonts w:asciiTheme="minorHAnsi" w:eastAsia="Times New Roman" w:hAnsiTheme="minorHAnsi" w:cstheme="minorHAnsi"/>
+          <w:b/>
+          <w:sz w:val="20"/>
+          <w:szCs w:val="20"/>
+        </w:rPr>
+        <w:tab/>
+      </w:r>
+      <w:r>
+        <w:rPr>
+          <w:rFonts w:asciiTheme="minorHAnsi" w:eastAsia="Times New Roman" w:hAnsiTheme="minorHAnsi" w:cstheme="minorHAnsi"/>
+          <w:b/>
+          <w:sz w:val="20"/>
+          <w:szCs w:val="20"/>
+        </w:rPr>
+        <w:tab/>
+      </w:r>
+      <w:r>
+        <w:rPr>
+          <w:rFonts w:asciiTheme="minorHAnsi" w:eastAsia="Times New Roman" w:hAnsiTheme="minorHAnsi" w:cstheme="minorHAnsi"/>
+          <w:b/>
+          <w:sz w:val="20"/>
+          <w:szCs w:val="20"/>
+        </w:rPr>
+        <w:tab/>
+        <w:t xml:space="preserve">        </w:t>
+      </w:r>
+      <w:proofErr w:type="gramStart"/>
+      <w:r>
+        <w:rPr>
+          <w:rFonts w:asciiTheme="minorHAnsi" w:eastAsia="Times New Roman" w:hAnsiTheme="minorHAnsi" w:cstheme="minorHAnsi"/>
+          <w:b/>
+          <w:sz w:val="20"/>
+          <w:szCs w:val="20"/>
+        </w:rPr>
+        <w:t xml:space="preserve">   [</w:t>
+      </w:r>
+      <w:proofErr w:type="gramEnd"/>
+      <w:r>
+        <w:rPr>
+          <w:rFonts w:asciiTheme="minorHAnsi" w:eastAsia="Times New Roman" w:hAnsiTheme="minorHAnsi" w:cstheme="minorHAnsi"/>
+          <w:b/>
+          <w:sz w:val="20"/>
+          <w:szCs w:val="20"/>
+        </w:rPr>
+        <w:t>May 2011 - November 2012]</w:t>
+      </w:r>
+    </w:p>
+    <w:bookmarkEnd w:id="1"/>
     <w:p>
       <w:pPr>
         <w:pStyle w:val="Standard"/>
@@ -2678,7 +2755,7 @@
           </mc:Choice>
           <mc:Fallback>
             <w:pict>
-              <v:line w14:anchorId="1F6F307E" id="Straight Connector 8" o:spid="_x0000_s1026" style="position:absolute;z-index:251655168;visibility:visible;mso-wrap-style:square;mso-wrap-distance-left:9pt;mso-wrap-distance-top:0;mso-wrap-distance-right:9pt;mso-wrap-distance-bottom:0;mso-position-horizontal:absolute;mso-position-horizontal-relative:margin;mso-position-vertical:absolute;mso-position-vertical-relative:text" from="-23pt,5.6pt" to="502pt,6.85pt" o:gfxdata="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" strokecolor="black [3200]" strokeweight=".5pt">
+              <v:line w14:anchorId="30B0C23F" id="Straight Connector 8" o:spid="_x0000_s1026" style="position:absolute;z-index:251655168;visibility:visible;mso-wrap-style:square;mso-wrap-distance-left:9pt;mso-wrap-distance-top:0;mso-wrap-distance-right:9pt;mso-wrap-distance-bottom:0;mso-position-horizontal:absolute;mso-position-horizontal-relative:margin;mso-position-vertical:absolute;mso-position-vertical-relative:text" from="-23pt,5.6pt" to="502pt,6.85pt" o:gfxdata="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" strokecolor="black [3200]" strokeweight=".5pt">
                 <v:stroke joinstyle="miter"/>
                 <w10:wrap anchorx="margin"/>
               </v:line>
@@ -4876,7 +4953,7 @@
 </file>
 
 <file path=customXml/itemProps2.xml><?xml version="1.0" encoding="utf-8"?>
-<ds:datastoreItem xmlns:ds="http://schemas.openxmlformats.org/officeDocument/2006/customXml" ds:itemID="{959A3C4E-74C5-4E63-8621-F565BF1ED7E6}">
+<ds:datastoreItem xmlns:ds="http://schemas.openxmlformats.org/officeDocument/2006/customXml" ds:itemID="{1B2C85FB-044B-4113-A0B4-C9FFCFE1D546}">
   <ds:schemaRefs>
     <ds:schemaRef ds:uri="http://schemas.openxmlformats.org/officeDocument/2006/bibliography"/>
   </ds:schemaRefs>

</xml_diff>